<commit_message>
Added fact to file.txt in branch1
</commit_message>
<xml_diff>
--- a/lab15.docx
+++ b/lab15.docx
@@ -748,20 +748,488 @@
       <w:r>
         <w:br w:type="textWrapping"/>
       </w:r>
+      <w:r>
+        <w:br w:type="textWrapping"/>
+      </w:r>
+      <w:r>
+        <w:br w:type="textWrapping"/>
+      </w:r>
+      <w:r>
+        <w:br w:type="textWrapping"/>
+      </w:r>
+      <w:r>
+        <w:br w:type="textWrapping"/>
+      </w:r>
+      <w:r>
+        <w:drawing>
+          <wp:inline distT="0" distB="0" distL="114300" distR="114300">
+            <wp:extent cx="5272405" cy="5610860"/>
+            <wp:effectExtent l="0" t="0" r="635" b="12700"/>
+            <wp:docPr id="2" name="Изображение 1"/>
+            <wp:cNvGraphicFramePr>
+              <a:graphicFrameLocks xmlns:a="http://schemas.openxmlformats.org/drawingml/2006/main" noChangeAspect="1"/>
+            </wp:cNvGraphicFramePr>
+            <a:graphic xmlns:a="http://schemas.openxmlformats.org/drawingml/2006/main">
+              <a:graphicData uri="http://schemas.openxmlformats.org/drawingml/2006/picture">
+                <pic:pic xmlns:pic="http://schemas.openxmlformats.org/drawingml/2006/picture">
+                  <pic:nvPicPr>
+                    <pic:cNvPr id="2" name="Изображение 1"/>
+                    <pic:cNvPicPr>
+                      <a:picLocks noChangeAspect="1"/>
+                    </pic:cNvPicPr>
+                  </pic:nvPicPr>
+                  <pic:blipFill>
+                    <a:blip r:embed="rId19"/>
+                    <a:stretch>
+                      <a:fillRect/>
+                    </a:stretch>
+                  </pic:blipFill>
+                  <pic:spPr>
+                    <a:xfrm>
+                      <a:off x="0" y="0"/>
+                      <a:ext cx="5272405" cy="5610860"/>
+                    </a:xfrm>
+                    <a:prstGeom prst="rect">
+                      <a:avLst/>
+                    </a:prstGeom>
+                    <a:noFill/>
+                    <a:ln>
+                      <a:noFill/>
+                    </a:ln>
+                  </pic:spPr>
+                </pic:pic>
+              </a:graphicData>
+            </a:graphic>
+          </wp:inline>
+        </w:drawing>
+      </w:r>
+    </w:p>
+    <w:p/>
+    <w:p>
+      <w:r>
+        <w:drawing>
+          <wp:inline distT="0" distB="0" distL="114300" distR="114300">
+            <wp:extent cx="5269865" cy="4965700"/>
+            <wp:effectExtent l="0" t="0" r="3175" b="2540"/>
+            <wp:docPr id="5" name="Изображение 2"/>
+            <wp:cNvGraphicFramePr>
+              <a:graphicFrameLocks xmlns:a="http://schemas.openxmlformats.org/drawingml/2006/main" noChangeAspect="1"/>
+            </wp:cNvGraphicFramePr>
+            <a:graphic xmlns:a="http://schemas.openxmlformats.org/drawingml/2006/main">
+              <a:graphicData uri="http://schemas.openxmlformats.org/drawingml/2006/picture">
+                <pic:pic xmlns:pic="http://schemas.openxmlformats.org/drawingml/2006/picture">
+                  <pic:nvPicPr>
+                    <pic:cNvPr id="5" name="Изображение 2"/>
+                    <pic:cNvPicPr>
+                      <a:picLocks noChangeAspect="1"/>
+                    </pic:cNvPicPr>
+                  </pic:nvPicPr>
+                  <pic:blipFill>
+                    <a:blip r:embed="rId20"/>
+                    <a:stretch>
+                      <a:fillRect/>
+                    </a:stretch>
+                  </pic:blipFill>
+                  <pic:spPr>
+                    <a:xfrm>
+                      <a:off x="0" y="0"/>
+                      <a:ext cx="5269865" cy="4965700"/>
+                    </a:xfrm>
+                    <a:prstGeom prst="rect">
+                      <a:avLst/>
+                    </a:prstGeom>
+                    <a:noFill/>
+                    <a:ln>
+                      <a:noFill/>
+                    </a:ln>
+                  </pic:spPr>
+                </pic:pic>
+              </a:graphicData>
+            </a:graphic>
+          </wp:inline>
+        </w:drawing>
+      </w:r>
+    </w:p>
+    <w:p/>
+    <w:p>
+      <w:r>
+        <w:drawing>
+          <wp:inline distT="0" distB="0" distL="114300" distR="114300">
+            <wp:extent cx="5271770" cy="5380990"/>
+            <wp:effectExtent l="0" t="0" r="1270" b="13970"/>
+            <wp:docPr id="9" name="Изображение 3"/>
+            <wp:cNvGraphicFramePr>
+              <a:graphicFrameLocks xmlns:a="http://schemas.openxmlformats.org/drawingml/2006/main" noChangeAspect="1"/>
+            </wp:cNvGraphicFramePr>
+            <a:graphic xmlns:a="http://schemas.openxmlformats.org/drawingml/2006/main">
+              <a:graphicData uri="http://schemas.openxmlformats.org/drawingml/2006/picture">
+                <pic:pic xmlns:pic="http://schemas.openxmlformats.org/drawingml/2006/picture">
+                  <pic:nvPicPr>
+                    <pic:cNvPr id="9" name="Изображение 3"/>
+                    <pic:cNvPicPr>
+                      <a:picLocks noChangeAspect="1"/>
+                    </pic:cNvPicPr>
+                  </pic:nvPicPr>
+                  <pic:blipFill>
+                    <a:blip r:embed="rId21"/>
+                    <a:stretch>
+                      <a:fillRect/>
+                    </a:stretch>
+                  </pic:blipFill>
+                  <pic:spPr>
+                    <a:xfrm>
+                      <a:off x="0" y="0"/>
+                      <a:ext cx="5271770" cy="5380990"/>
+                    </a:xfrm>
+                    <a:prstGeom prst="rect">
+                      <a:avLst/>
+                    </a:prstGeom>
+                    <a:noFill/>
+                    <a:ln>
+                      <a:noFill/>
+                    </a:ln>
+                  </pic:spPr>
+                </pic:pic>
+              </a:graphicData>
+            </a:graphic>
+          </wp:inline>
+        </w:drawing>
+      </w:r>
+    </w:p>
+    <w:p/>
+    <w:p>
+      <w:r>
+        <w:drawing>
+          <wp:inline distT="0" distB="0" distL="114300" distR="114300">
+            <wp:extent cx="5273040" cy="4968240"/>
+            <wp:effectExtent l="0" t="0" r="0" b="0"/>
+            <wp:docPr id="19" name="Изображение 4"/>
+            <wp:cNvGraphicFramePr>
+              <a:graphicFrameLocks xmlns:a="http://schemas.openxmlformats.org/drawingml/2006/main" noChangeAspect="1"/>
+            </wp:cNvGraphicFramePr>
+            <a:graphic xmlns:a="http://schemas.openxmlformats.org/drawingml/2006/main">
+              <a:graphicData uri="http://schemas.openxmlformats.org/drawingml/2006/picture">
+                <pic:pic xmlns:pic="http://schemas.openxmlformats.org/drawingml/2006/picture">
+                  <pic:nvPicPr>
+                    <pic:cNvPr id="19" name="Изображение 4"/>
+                    <pic:cNvPicPr>
+                      <a:picLocks noChangeAspect="1"/>
+                    </pic:cNvPicPr>
+                  </pic:nvPicPr>
+                  <pic:blipFill>
+                    <a:blip r:embed="rId22"/>
+                    <a:stretch>
+                      <a:fillRect/>
+                    </a:stretch>
+                  </pic:blipFill>
+                  <pic:spPr>
+                    <a:xfrm>
+                      <a:off x="0" y="0"/>
+                      <a:ext cx="5273040" cy="4968240"/>
+                    </a:xfrm>
+                    <a:prstGeom prst="rect">
+                      <a:avLst/>
+                    </a:prstGeom>
+                    <a:noFill/>
+                    <a:ln>
+                      <a:noFill/>
+                    </a:ln>
+                  </pic:spPr>
+                </pic:pic>
+              </a:graphicData>
+            </a:graphic>
+          </wp:inline>
+        </w:drawing>
+      </w:r>
+    </w:p>
+    <w:p/>
+    <w:p/>
+    <w:p>
+      <w:r>
+        <w:drawing>
+          <wp:inline distT="0" distB="0" distL="114300" distR="114300">
+            <wp:extent cx="5271770" cy="4583430"/>
+            <wp:effectExtent l="0" t="0" r="1270" b="3810"/>
+            <wp:docPr id="20" name="Изображение 5"/>
+            <wp:cNvGraphicFramePr>
+              <a:graphicFrameLocks xmlns:a="http://schemas.openxmlformats.org/drawingml/2006/main" noChangeAspect="1"/>
+            </wp:cNvGraphicFramePr>
+            <a:graphic xmlns:a="http://schemas.openxmlformats.org/drawingml/2006/main">
+              <a:graphicData uri="http://schemas.openxmlformats.org/drawingml/2006/picture">
+                <pic:pic xmlns:pic="http://schemas.openxmlformats.org/drawingml/2006/picture">
+                  <pic:nvPicPr>
+                    <pic:cNvPr id="20" name="Изображение 5"/>
+                    <pic:cNvPicPr>
+                      <a:picLocks noChangeAspect="1"/>
+                    </pic:cNvPicPr>
+                  </pic:nvPicPr>
+                  <pic:blipFill>
+                    <a:blip r:embed="rId23"/>
+                    <a:stretch>
+                      <a:fillRect/>
+                    </a:stretch>
+                  </pic:blipFill>
+                  <pic:spPr>
+                    <a:xfrm>
+                      <a:off x="0" y="0"/>
+                      <a:ext cx="5271770" cy="4583430"/>
+                    </a:xfrm>
+                    <a:prstGeom prst="rect">
+                      <a:avLst/>
+                    </a:prstGeom>
+                    <a:noFill/>
+                    <a:ln>
+                      <a:noFill/>
+                    </a:ln>
+                  </pic:spPr>
+                </pic:pic>
+              </a:graphicData>
+            </a:graphic>
+          </wp:inline>
+        </w:drawing>
+      </w:r>
+    </w:p>
+    <w:p/>
+    <w:p>
+      <w:r>
+        <w:drawing>
+          <wp:inline distT="0" distB="0" distL="114300" distR="114300">
+            <wp:extent cx="5274310" cy="2364740"/>
+            <wp:effectExtent l="0" t="0" r="13970" b="12700"/>
+            <wp:docPr id="21" name="Изображение 6"/>
+            <wp:cNvGraphicFramePr>
+              <a:graphicFrameLocks xmlns:a="http://schemas.openxmlformats.org/drawingml/2006/main" noChangeAspect="1"/>
+            </wp:cNvGraphicFramePr>
+            <a:graphic xmlns:a="http://schemas.openxmlformats.org/drawingml/2006/main">
+              <a:graphicData uri="http://schemas.openxmlformats.org/drawingml/2006/picture">
+                <pic:pic xmlns:pic="http://schemas.openxmlformats.org/drawingml/2006/picture">
+                  <pic:nvPicPr>
+                    <pic:cNvPr id="21" name="Изображение 6"/>
+                    <pic:cNvPicPr>
+                      <a:picLocks noChangeAspect="1"/>
+                    </pic:cNvPicPr>
+                  </pic:nvPicPr>
+                  <pic:blipFill>
+                    <a:blip r:embed="rId24"/>
+                    <a:stretch>
+                      <a:fillRect/>
+                    </a:stretch>
+                  </pic:blipFill>
+                  <pic:spPr>
+                    <a:xfrm>
+                      <a:off x="0" y="0"/>
+                      <a:ext cx="5274310" cy="2364740"/>
+                    </a:xfrm>
+                    <a:prstGeom prst="rect">
+                      <a:avLst/>
+                    </a:prstGeom>
+                    <a:noFill/>
+                    <a:ln>
+                      <a:noFill/>
+                    </a:ln>
+                  </pic:spPr>
+                </pic:pic>
+              </a:graphicData>
+            </a:graphic>
+          </wp:inline>
+        </w:drawing>
+      </w:r>
+    </w:p>
+    <w:p/>
+    <w:p>
+      <w:r>
+        <w:drawing>
+          <wp:inline distT="0" distB="0" distL="114300" distR="114300">
+            <wp:extent cx="5267325" cy="2402205"/>
+            <wp:effectExtent l="0" t="0" r="5715" b="5715"/>
+            <wp:docPr id="22" name="Изображение 7"/>
+            <wp:cNvGraphicFramePr>
+              <a:graphicFrameLocks xmlns:a="http://schemas.openxmlformats.org/drawingml/2006/main" noChangeAspect="1"/>
+            </wp:cNvGraphicFramePr>
+            <a:graphic xmlns:a="http://schemas.openxmlformats.org/drawingml/2006/main">
+              <a:graphicData uri="http://schemas.openxmlformats.org/drawingml/2006/picture">
+                <pic:pic xmlns:pic="http://schemas.openxmlformats.org/drawingml/2006/picture">
+                  <pic:nvPicPr>
+                    <pic:cNvPr id="22" name="Изображение 7"/>
+                    <pic:cNvPicPr>
+                      <a:picLocks noChangeAspect="1"/>
+                    </pic:cNvPicPr>
+                  </pic:nvPicPr>
+                  <pic:blipFill>
+                    <a:blip r:embed="rId25"/>
+                    <a:stretch>
+                      <a:fillRect/>
+                    </a:stretch>
+                  </pic:blipFill>
+                  <pic:spPr>
+                    <a:xfrm>
+                      <a:off x="0" y="0"/>
+                      <a:ext cx="5267325" cy="2402205"/>
+                    </a:xfrm>
+                    <a:prstGeom prst="rect">
+                      <a:avLst/>
+                    </a:prstGeom>
+                    <a:noFill/>
+                    <a:ln>
+                      <a:noFill/>
+                    </a:ln>
+                  </pic:spPr>
+                </pic:pic>
+              </a:graphicData>
+            </a:graphic>
+          </wp:inline>
+        </w:drawing>
+      </w:r>
+    </w:p>
+    <w:p/>
+    <w:p/>
+    <w:p>
+      <w:r>
+        <w:drawing>
+          <wp:inline distT="0" distB="0" distL="114300" distR="114300">
+            <wp:extent cx="5268595" cy="4800600"/>
+            <wp:effectExtent l="0" t="0" r="4445" b="0"/>
+            <wp:docPr id="23" name="Изображение 8"/>
+            <wp:cNvGraphicFramePr>
+              <a:graphicFrameLocks xmlns:a="http://schemas.openxmlformats.org/drawingml/2006/main" noChangeAspect="1"/>
+            </wp:cNvGraphicFramePr>
+            <a:graphic xmlns:a="http://schemas.openxmlformats.org/drawingml/2006/main">
+              <a:graphicData uri="http://schemas.openxmlformats.org/drawingml/2006/picture">
+                <pic:pic xmlns:pic="http://schemas.openxmlformats.org/drawingml/2006/picture">
+                  <pic:nvPicPr>
+                    <pic:cNvPr id="23" name="Изображение 8"/>
+                    <pic:cNvPicPr>
+                      <a:picLocks noChangeAspect="1"/>
+                    </pic:cNvPicPr>
+                  </pic:nvPicPr>
+                  <pic:blipFill>
+                    <a:blip r:embed="rId26"/>
+                    <a:stretch>
+                      <a:fillRect/>
+                    </a:stretch>
+                  </pic:blipFill>
+                  <pic:spPr>
+                    <a:xfrm>
+                      <a:off x="0" y="0"/>
+                      <a:ext cx="5268595" cy="4800600"/>
+                    </a:xfrm>
+                    <a:prstGeom prst="rect">
+                      <a:avLst/>
+                    </a:prstGeom>
+                    <a:noFill/>
+                    <a:ln>
+                      <a:noFill/>
+                    </a:ln>
+                  </pic:spPr>
+                </pic:pic>
+              </a:graphicData>
+            </a:graphic>
+          </wp:inline>
+        </w:drawing>
+      </w:r>
+    </w:p>
+    <w:p/>
+    <w:p>
+      <w:r>
+        <w:drawing>
+          <wp:inline distT="0" distB="0" distL="114300" distR="114300">
+            <wp:extent cx="5273040" cy="1060450"/>
+            <wp:effectExtent l="0" t="0" r="0" b="6350"/>
+            <wp:docPr id="24" name="Изображение 9"/>
+            <wp:cNvGraphicFramePr>
+              <a:graphicFrameLocks xmlns:a="http://schemas.openxmlformats.org/drawingml/2006/main" noChangeAspect="1"/>
+            </wp:cNvGraphicFramePr>
+            <a:graphic xmlns:a="http://schemas.openxmlformats.org/drawingml/2006/main">
+              <a:graphicData uri="http://schemas.openxmlformats.org/drawingml/2006/picture">
+                <pic:pic xmlns:pic="http://schemas.openxmlformats.org/drawingml/2006/picture">
+                  <pic:nvPicPr>
+                    <pic:cNvPr id="24" name="Изображение 9"/>
+                    <pic:cNvPicPr>
+                      <a:picLocks noChangeAspect="1"/>
+                    </pic:cNvPicPr>
+                  </pic:nvPicPr>
+                  <pic:blipFill>
+                    <a:blip r:embed="rId27"/>
+                    <a:stretch>
+                      <a:fillRect/>
+                    </a:stretch>
+                  </pic:blipFill>
+                  <pic:spPr>
+                    <a:xfrm>
+                      <a:off x="0" y="0"/>
+                      <a:ext cx="5273040" cy="1060450"/>
+                    </a:xfrm>
+                    <a:prstGeom prst="rect">
+                      <a:avLst/>
+                    </a:prstGeom>
+                    <a:noFill/>
+                    <a:ln>
+                      <a:noFill/>
+                    </a:ln>
+                  </pic:spPr>
+                </pic:pic>
+              </a:graphicData>
+            </a:graphic>
+          </wp:inline>
+        </w:drawing>
+      </w:r>
+    </w:p>
+    <w:p/>
+    <w:p>
+      <w:r>
+        <w:drawing>
+          <wp:inline distT="0" distB="0" distL="114300" distR="114300">
+            <wp:extent cx="5267325" cy="4688840"/>
+            <wp:effectExtent l="0" t="0" r="5715" b="5080"/>
+            <wp:docPr id="25" name="Изображение 10"/>
+            <wp:cNvGraphicFramePr>
+              <a:graphicFrameLocks xmlns:a="http://schemas.openxmlformats.org/drawingml/2006/main" noChangeAspect="1"/>
+            </wp:cNvGraphicFramePr>
+            <a:graphic xmlns:a="http://schemas.openxmlformats.org/drawingml/2006/main">
+              <a:graphicData uri="http://schemas.openxmlformats.org/drawingml/2006/picture">
+                <pic:pic xmlns:pic="http://schemas.openxmlformats.org/drawingml/2006/picture">
+                  <pic:nvPicPr>
+                    <pic:cNvPr id="25" name="Изображение 10"/>
+                    <pic:cNvPicPr>
+                      <a:picLocks noChangeAspect="1"/>
+                    </pic:cNvPicPr>
+                  </pic:nvPicPr>
+                  <pic:blipFill>
+                    <a:blip r:embed="rId28"/>
+                    <a:stretch>
+                      <a:fillRect/>
+                    </a:stretch>
+                  </pic:blipFill>
+                  <pic:spPr>
+                    <a:xfrm>
+                      <a:off x="0" y="0"/>
+                      <a:ext cx="5267325" cy="4688840"/>
+                    </a:xfrm>
+                    <a:prstGeom prst="rect">
+                      <a:avLst/>
+                    </a:prstGeom>
+                    <a:noFill/>
+                    <a:ln>
+                      <a:noFill/>
+                    </a:ln>
+                  </pic:spPr>
+                </pic:pic>
+              </a:graphicData>
+            </a:graphic>
+          </wp:inline>
+        </w:drawing>
+      </w:r>
+    </w:p>
+    <w:p/>
+    <w:p>
+      <w:pPr>
+        <w:rPr>
+          <w:rFonts w:hint="default"/>
+          <w:lang w:val="ru-RU"/>
+        </w:rPr>
+      </w:pPr>
       <w:bookmarkStart w:id="0" w:name="_GoBack"/>
       <w:bookmarkEnd w:id="0"/>
-      <w:r>
-        <w:br w:type="textWrapping"/>
-      </w:r>
-      <w:r>
-        <w:br w:type="textWrapping"/>
-      </w:r>
-      <w:r>
-        <w:br w:type="textWrapping"/>
-      </w:r>
-      <w:r>
-        <w:br w:type="textWrapping"/>
-      </w:r>
     </w:p>
     <w:sectPr>
       <w:pgSz w:w="11906" w:h="16838"/>

</xml_diff>